<commit_message>
updated to allow my toc to be placed after acknowldgements and not contain figures
</commit_message>
<xml_diff>
--- a/_extensions/wjschne/apaquarto/apaquarto.docx
+++ b/_extensions/wjschne/apaquarto/apaquarto.docx
@@ -4,7 +4,7 @@
   <w:body>
     <w:p>
       <w:pPr>
-        <w:pStyle w:val="AbstractFirstParagraph"/>
+        <w:pStyle w:val="FigureTitle"/>
       </w:pPr>
     </w:p>
     <w:sectPr>
@@ -120,6 +120,7 @@
         <w:dataBinding w:prefixMappings="xmlns:ns0='http://purl.org/dc/elements/1.1/' xmlns:ns1='http://schemas.openxmlformats.org/package/2006/metadata/core-properties' " w:xpath="/ns1:coreProperties[1]/ns0:description[1]" w:storeItemID="{6C3C8BC8-F283-45AE-878A-BAB7291924A1}"/>
         <w:text w:multiLine="1"/>
       </w:sdtPr>
+      <w:sdtEndPr/>
       <w:sdtContent>
         <w:r>
           <w:rPr>
@@ -1793,15 +1794,9 @@
     <w:basedOn w:val="Figure"/>
     <w:link w:val="FigureTitleChar"/>
     <w:qFormat/>
-    <w:rsid w:val="00064E3B"/>
-    <w:pPr>
-      <w:keepNext/>
-      <w:keepLines/>
-      <w:spacing w:line="480" w:lineRule="auto"/>
-      <w:outlineLvl w:val="0"/>
-    </w:pPr>
-    <w:rPr>
-      <w:b/>
+    <w:rsid w:val="000B3494"/>
+    <w:rPr>
+      <w:i/>
     </w:rPr>
   </w:style>
   <w:style w:type="character" w:customStyle="1" w:styleId="FigureChar">
@@ -1814,9 +1809,9 @@
     <w:name w:val="FigureTitle Char"/>
     <w:basedOn w:val="FigureChar"/>
     <w:link w:val="FigureTitle"/>
-    <w:rsid w:val="00064E3B"/>
-    <w:rPr>
-      <w:b/>
+    <w:rsid w:val="000B3494"/>
+    <w:rPr>
+      <w:i/>
     </w:rPr>
   </w:style>
   <w:style w:type="paragraph" w:customStyle="1" w:styleId="FigureNote">
@@ -2056,17 +2051,19 @@
     <w:pitch w:val="fixed"/>
     <w:sig w:usb0="E00006FF" w:usb1="0000FCFF" w:usb2="00000001" w:usb3="00000000" w:csb0="0000019F" w:csb1="00000000"/>
   </w:font>
-  <w:font w:name="Aptos">
+  <w:font w:name="Calibri">
+    <w:panose1 w:val="020F0502020204030204"/>
     <w:charset w:val="00"/>
     <w:family w:val="swiss"/>
     <w:pitch w:val="variable"/>
-    <w:sig w:usb0="20000287" w:usb1="00000003" w:usb2="00000000" w:usb3="00000000" w:csb0="0000019F" w:csb1="00000000"/>
+    <w:sig w:usb0="E4002EFF" w:usb1="C000247B" w:usb2="00000009" w:usb3="00000000" w:csb0="000001FF" w:csb1="00000000"/>
   </w:font>
-  <w:font w:name="Aptos Display">
+  <w:font w:name="Calibri Light">
+    <w:panose1 w:val="020F0302020204030204"/>
     <w:charset w:val="00"/>
     <w:family w:val="swiss"/>
     <w:pitch w:val="variable"/>
-    <w:sig w:usb0="20000287" w:usb1="00000003" w:usb2="00000000" w:usb3="00000000" w:csb0="0000019F" w:csb1="00000000"/>
+    <w:sig w:usb0="E4002EFF" w:usb1="C000247B" w:usb2="00000009" w:usb3="00000000" w:csb0="000001FF" w:csb1="00000000"/>
   </w:font>
 </w:fonts>
 </file>

</xml_diff>